<commit_message>
DOC: Atualização na doc
</commit_message>
<xml_diff>
--- a/DOC/DOC.docx
+++ b/DOC/DOC.docx
@@ -3207,6 +3207,155 @@
     <w:p>
       <w:pPr>
         <w:pStyle w:val="Ttulo3"/>
+        <w:rPr>
+          <w:b w:val="1"/>
+          <w:bCs w:val="1"/>
+          <w:noProof w:val="0"/>
+          <w:lang w:val="pt-BR"/>
+        </w:rPr>
+      </w:pPr>
+      <w:r>
+        <w:rPr>
+          <w:b w:val="1"/>
+          <w:bCs w:val="1"/>
+          <w:noProof w:val="0"/>
+          <w:lang w:val="pt-BR"/>
+        </w:rPr>
+        <w:t xml:space="preserve">Tabela </w:t>
+      </w:r>
+      <w:r>
+        <w:rPr>
+          <w:b w:val="1"/>
+          <w:bCs w:val="1"/>
+          <w:noProof w:val="0"/>
+          <w:lang w:val="pt-BR"/>
+        </w:rPr>
+        <w:t>User</w:t>
+      </w:r>
+    </w:p>
+    <w:p>
+      <w:pPr>
+        <w:pStyle w:val="PargrafodaLista"/>
+        <w:numPr>
+          <w:ilvl w:val="0"/>
+          <w:numId w:val="63"/>
+        </w:numPr>
+        <w:rPr>
+          <w:noProof w:val="0"/>
+          <w:lang w:val="pt-BR"/>
+        </w:rPr>
+      </w:pPr>
+      <w:r>
+        <w:rPr>
+          <w:noProof w:val="0"/>
+          <w:lang w:val="pt-BR"/>
+        </w:rPr>
+        <w:t>Id</w:t>
+      </w:r>
+    </w:p>
+    <w:p>
+      <w:pPr>
+        <w:pStyle w:val="PargrafodaLista"/>
+        <w:numPr>
+          <w:ilvl w:val="0"/>
+          <w:numId w:val="63"/>
+        </w:numPr>
+        <w:rPr>
+          <w:noProof w:val="0"/>
+          <w:lang w:val="pt-BR"/>
+        </w:rPr>
+      </w:pPr>
+      <w:r>
+        <w:rPr>
+          <w:noProof w:val="0"/>
+          <w:lang w:val="pt-BR"/>
+        </w:rPr>
+        <w:t>Nome</w:t>
+      </w:r>
+    </w:p>
+    <w:p>
+      <w:pPr>
+        <w:pStyle w:val="PargrafodaLista"/>
+        <w:numPr>
+          <w:ilvl w:val="0"/>
+          <w:numId w:val="63"/>
+        </w:numPr>
+        <w:rPr>
+          <w:noProof w:val="0"/>
+          <w:lang w:val="pt-BR"/>
+        </w:rPr>
+      </w:pPr>
+      <w:r>
+        <w:rPr>
+          <w:noProof w:val="0"/>
+          <w:lang w:val="pt-BR"/>
+        </w:rPr>
+        <w:t>Email</w:t>
+      </w:r>
+    </w:p>
+    <w:p>
+      <w:pPr>
+        <w:pStyle w:val="PargrafodaLista"/>
+        <w:numPr>
+          <w:ilvl w:val="0"/>
+          <w:numId w:val="63"/>
+        </w:numPr>
+        <w:rPr>
+          <w:noProof w:val="0"/>
+          <w:lang w:val="pt-BR"/>
+        </w:rPr>
+      </w:pPr>
+      <w:r>
+        <w:rPr>
+          <w:noProof w:val="0"/>
+          <w:lang w:val="pt-BR"/>
+        </w:rPr>
+        <w:t>Idade</w:t>
+      </w:r>
+    </w:p>
+    <w:p>
+      <w:pPr>
+        <w:pStyle w:val="PargrafodaLista"/>
+        <w:numPr>
+          <w:ilvl w:val="0"/>
+          <w:numId w:val="63"/>
+        </w:numPr>
+        <w:rPr>
+          <w:noProof w:val="0"/>
+          <w:lang w:val="pt-BR"/>
+        </w:rPr>
+      </w:pPr>
+      <w:r>
+        <w:rPr>
+          <w:noProof w:val="0"/>
+          <w:lang w:val="pt-BR"/>
+        </w:rPr>
+        <w:t>Celular</w:t>
+      </w:r>
+    </w:p>
+    <w:p>
+      <w:pPr>
+        <w:pStyle w:val="PargrafodaLista"/>
+        <w:numPr>
+          <w:ilvl w:val="0"/>
+          <w:numId w:val="63"/>
+        </w:numPr>
+        <w:rPr>
+          <w:noProof w:val="0"/>
+          <w:lang w:val="pt-BR"/>
+        </w:rPr>
+      </w:pPr>
+      <w:r>
+        <w:rPr>
+          <w:noProof w:val="0"/>
+          <w:lang w:val="pt-BR"/>
+        </w:rPr>
+        <w:t>senha</w:t>
+      </w:r>
+    </w:p>
+    <w:p>
+      <w:pPr>
+        <w:pStyle w:val="Ttulo3"/>
         <w:suppressLineNumbers w:val="0"/>
         <w:spacing w:before="281" w:beforeAutospacing="off" w:after="281" w:afterAutospacing="off" w:line="276" w:lineRule="auto"/>
         <w:ind/>
@@ -3274,8 +3423,9 @@
           <w:numId w:val="61"/>
         </w:numPr>
         <w:suppressLineNumbers w:val="0"/>
+        <w:bidi w:val="0"/>
         <w:spacing w:before="240" w:beforeAutospacing="off" w:after="240" w:afterAutospacing="off" w:line="276" w:lineRule="auto"/>
-        <w:ind/>
+        <w:ind w:left="720" w:right="0" w:hanging="360"/>
         <w:jc w:val="both"/>
         <w:rPr>
           <w:rFonts w:ascii="Arial" w:hAnsi="Arial" w:eastAsia="Arial" w:cs="Arial"/>
@@ -3294,16 +3444,6 @@
           <w:lang w:val="pt-BR"/>
         </w:rPr>
         <w:t>Número</w:t>
-      </w:r>
-      <w:r>
-        <w:rPr>
-          <w:rFonts w:ascii="Arial" w:hAnsi="Arial" w:eastAsia="Arial" w:cs="Arial"/>
-          <w:noProof w:val="0"/>
-          <w:sz w:val="22"/>
-          <w:szCs w:val="22"/>
-          <w:lang w:val="pt-BR"/>
-        </w:rPr>
-        <w:t xml:space="preserve"> Mesa</w:t>
       </w:r>
     </w:p>
     <w:p>
@@ -3314,8 +3454,9 @@
           <w:numId w:val="61"/>
         </w:numPr>
         <w:suppressLineNumbers w:val="0"/>
+        <w:bidi w:val="0"/>
         <w:spacing w:before="240" w:beforeAutospacing="off" w:after="240" w:afterAutospacing="off" w:line="276" w:lineRule="auto"/>
-        <w:ind/>
+        <w:ind w:left="720" w:right="0" w:hanging="360"/>
         <w:jc w:val="both"/>
         <w:rPr>
           <w:rFonts w:ascii="Arial" w:hAnsi="Arial" w:eastAsia="Arial" w:cs="Arial"/>
@@ -3333,7 +3474,7 @@
           <w:szCs w:val="22"/>
           <w:lang w:val="pt-BR"/>
         </w:rPr>
-        <w:t>Quantidade Lugares</w:t>
+        <w:t>lugares</w:t>
       </w:r>
     </w:p>
     <w:p>
@@ -3441,7 +3582,7 @@
           <w:szCs w:val="22"/>
           <w:lang w:val="pt-BR"/>
         </w:rPr>
-        <w:t>Nome Produto</w:t>
+        <w:t>Nome</w:t>
       </w:r>
     </w:p>
     <w:p>
@@ -3453,7 +3594,6 @@
         </w:numPr>
         <w:suppressLineNumbers w:val="0"/>
         <w:spacing w:before="240" w:beforeAutospacing="off" w:after="240" w:afterAutospacing="off" w:line="276" w:lineRule="auto"/>
-        <w:ind/>
         <w:jc w:val="both"/>
         <w:rPr>
           <w:rFonts w:ascii="Arial" w:hAnsi="Arial" w:eastAsia="Arial" w:cs="Arial"/>
@@ -3471,7 +3611,38 @@
           <w:szCs w:val="22"/>
           <w:lang w:val="pt-BR"/>
         </w:rPr>
-        <w:t>quantidade</w:t>
+        <w:t>preço</w:t>
+      </w:r>
+    </w:p>
+    <w:p>
+      <w:pPr>
+        <w:pStyle w:val="PargrafodaLista"/>
+        <w:numPr>
+          <w:ilvl w:val="0"/>
+          <w:numId w:val="62"/>
+        </w:numPr>
+        <w:suppressLineNumbers w:val="0"/>
+        <w:bidi w:val="0"/>
+        <w:spacing w:before="240" w:beforeAutospacing="off" w:after="240" w:afterAutospacing="off" w:line="276" w:lineRule="auto"/>
+        <w:ind w:left="720" w:right="0" w:hanging="360"/>
+        <w:jc w:val="both"/>
+        <w:rPr>
+          <w:rFonts w:ascii="Arial" w:hAnsi="Arial" w:eastAsia="Arial" w:cs="Arial"/>
+          <w:noProof w:val="0"/>
+          <w:sz w:val="22"/>
+          <w:szCs w:val="22"/>
+          <w:lang w:val="pt-BR"/>
+        </w:rPr>
+      </w:pPr>
+      <w:r>
+        <w:rPr>
+          <w:rFonts w:ascii="Arial" w:hAnsi="Arial" w:eastAsia="Arial" w:cs="Arial"/>
+          <w:noProof w:val="0"/>
+          <w:sz w:val="22"/>
+          <w:szCs w:val="22"/>
+          <w:lang w:val="pt-BR"/>
+        </w:rPr>
+        <w:t>descrição</w:t>
       </w:r>
     </w:p>
     <w:p>
@@ -4056,6 +4227,118 @@
 
 <file path=word/numbering.xml><?xml version="1.0" encoding="utf-8"?>
 <w:numbering xmlns:wpc="http://schemas.microsoft.com/office/word/2010/wordprocessingCanvas" xmlns:cx="http://schemas.microsoft.com/office/drawing/2014/chartex" xmlns:cx1="http://schemas.microsoft.com/office/drawing/2015/9/8/chartex" xmlns:cx2="http://schemas.microsoft.com/office/drawing/2015/10/21/chartex" xmlns:cx3="http://schemas.microsoft.com/office/drawing/2016/5/9/chartex" xmlns:cx4="http://schemas.microsoft.com/office/drawing/2016/5/10/chartex" xmlns:cx5="http://schemas.microsoft.com/office/drawing/2016/5/11/chartex" xmlns:cx6="http://schemas.microsoft.com/office/drawing/2016/5/12/chartex" xmlns:cx7="http://schemas.microsoft.com/office/drawing/2016/5/13/chartex" xmlns:cx8="http://schemas.microsoft.com/office/drawing/2016/5/14/chartex" xmlns:mc="http://schemas.openxmlformats.org/markup-compatibility/2006" xmlns:aink="http://schemas.microsoft.com/office/drawing/2016/ink" xmlns:am3d="http://schemas.microsoft.com/office/drawing/2017/model3d" xmlns:o="urn:schemas-microsoft-com:office:office" xmlns:oel="http://schemas.microsoft.com/office/2019/extlst" xmlns:r="http://schemas.openxmlformats.org/officeDocument/2006/relationships" xmlns:m="http://schemas.openxmlformats.org/officeDocument/2006/math" xmlns:v="urn:schemas-microsoft-com:vml" xmlns:wp14="http://schemas.microsoft.com/office/word/2010/wordprocessingDrawing" xmlns:wp="http://schemas.openxmlformats.org/drawingml/2006/wordprocessingDrawing" xmlns:w10="urn:schemas-microsoft-com:office:word" xmlns:w="http://schemas.openxmlformats.org/wordprocessingml/2006/main" xmlns:w14="http://schemas.microsoft.com/office/word/2010/wordml" xmlns:w15="http://schemas.microsoft.com/office/word/2012/wordml" xmlns:w16cex="http://schemas.microsoft.com/office/word/2018/wordml/cex" xmlns:w16cid="http://schemas.microsoft.com/office/word/2016/wordml/cid" xmlns:w16="http://schemas.microsoft.com/office/word/2018/wordml" xmlns:w16du="http://schemas.microsoft.com/office/word/2023/wordml/word16du" xmlns:w16sdtdh="http://schemas.microsoft.com/office/word/2020/wordml/sdtdatahash" xmlns:w16sdtfl="http://schemas.microsoft.com/office/word/2024/wordml/sdtformatlock" xmlns:w16se="http://schemas.microsoft.com/office/word/2015/wordml/symex" xmlns:wpg="http://schemas.microsoft.com/office/word/2010/wordprocessingGroup" xmlns:wpi="http://schemas.microsoft.com/office/word/2010/wordprocessingInk" xmlns:wne="http://schemas.microsoft.com/office/word/2006/wordml" xmlns:wps="http://schemas.microsoft.com/office/word/2010/wordprocessingShape" mc:Ignorable="w14 w15 w16se w16cid w16 w16cex w16sdtdh w16sdtfl w16du wp14">
+  <w:abstractNum xmlns:w="http://schemas.openxmlformats.org/wordprocessingml/2006/main" w:abstractNumId="62">
+    <w:nsid w:val="6e496980"/>
+    <w:multiLevelType xmlns:w="http://schemas.openxmlformats.org/wordprocessingml/2006/main" w:val="hybridMultilevel"/>
+    <w:lvl xmlns:w="http://schemas.openxmlformats.org/wordprocessingml/2006/main" w:ilvl="0">
+      <w:start w:val="1"/>
+      <w:numFmt w:val="bullet"/>
+      <w:lvlText w:val=""/>
+      <w:lvlJc w:val="left"/>
+      <w:pPr>
+        <w:ind w:left="720" w:hanging="360"/>
+      </w:pPr>
+      <w:rPr>
+        <w:rFonts w:hint="default" w:ascii="Symbol" w:hAnsi="Symbol"/>
+      </w:rPr>
+    </w:lvl>
+    <w:lvl xmlns:w="http://schemas.openxmlformats.org/wordprocessingml/2006/main" w:ilvl="1">
+      <w:start w:val="1"/>
+      <w:numFmt w:val="bullet"/>
+      <w:lvlText w:val="o"/>
+      <w:lvlJc w:val="left"/>
+      <w:pPr>
+        <w:ind w:left="1440" w:hanging="360"/>
+      </w:pPr>
+      <w:rPr>
+        <w:rFonts w:hint="default" w:ascii="Courier New" w:hAnsi="Courier New"/>
+      </w:rPr>
+    </w:lvl>
+    <w:lvl xmlns:w="http://schemas.openxmlformats.org/wordprocessingml/2006/main" w:ilvl="2">
+      <w:start w:val="1"/>
+      <w:numFmt w:val="bullet"/>
+      <w:lvlText w:val=""/>
+      <w:lvlJc w:val="left"/>
+      <w:pPr>
+        <w:ind w:left="2160" w:hanging="360"/>
+      </w:pPr>
+      <w:rPr>
+        <w:rFonts w:hint="default" w:ascii="Wingdings" w:hAnsi="Wingdings"/>
+      </w:rPr>
+    </w:lvl>
+    <w:lvl xmlns:w="http://schemas.openxmlformats.org/wordprocessingml/2006/main" w:ilvl="3">
+      <w:start w:val="1"/>
+      <w:numFmt w:val="bullet"/>
+      <w:lvlText w:val=""/>
+      <w:lvlJc w:val="left"/>
+      <w:pPr>
+        <w:ind w:left="2880" w:hanging="360"/>
+      </w:pPr>
+      <w:rPr>
+        <w:rFonts w:hint="default" w:ascii="Symbol" w:hAnsi="Symbol"/>
+      </w:rPr>
+    </w:lvl>
+    <w:lvl xmlns:w="http://schemas.openxmlformats.org/wordprocessingml/2006/main" w:ilvl="4">
+      <w:start w:val="1"/>
+      <w:numFmt w:val="bullet"/>
+      <w:lvlText w:val="o"/>
+      <w:lvlJc w:val="left"/>
+      <w:pPr>
+        <w:ind w:left="3600" w:hanging="360"/>
+      </w:pPr>
+      <w:rPr>
+        <w:rFonts w:hint="default" w:ascii="Courier New" w:hAnsi="Courier New"/>
+      </w:rPr>
+    </w:lvl>
+    <w:lvl xmlns:w="http://schemas.openxmlformats.org/wordprocessingml/2006/main" w:ilvl="5">
+      <w:start w:val="1"/>
+      <w:numFmt w:val="bullet"/>
+      <w:lvlText w:val=""/>
+      <w:lvlJc w:val="left"/>
+      <w:pPr>
+        <w:ind w:left="4320" w:hanging="360"/>
+      </w:pPr>
+      <w:rPr>
+        <w:rFonts w:hint="default" w:ascii="Wingdings" w:hAnsi="Wingdings"/>
+      </w:rPr>
+    </w:lvl>
+    <w:lvl xmlns:w="http://schemas.openxmlformats.org/wordprocessingml/2006/main" w:ilvl="6">
+      <w:start w:val="1"/>
+      <w:numFmt w:val="bullet"/>
+      <w:lvlText w:val=""/>
+      <w:lvlJc w:val="left"/>
+      <w:pPr>
+        <w:ind w:left="5040" w:hanging="360"/>
+      </w:pPr>
+      <w:rPr>
+        <w:rFonts w:hint="default" w:ascii="Symbol" w:hAnsi="Symbol"/>
+      </w:rPr>
+    </w:lvl>
+    <w:lvl xmlns:w="http://schemas.openxmlformats.org/wordprocessingml/2006/main" w:ilvl="7">
+      <w:start w:val="1"/>
+      <w:numFmt w:val="bullet"/>
+      <w:lvlText w:val="o"/>
+      <w:lvlJc w:val="left"/>
+      <w:pPr>
+        <w:ind w:left="5760" w:hanging="360"/>
+      </w:pPr>
+      <w:rPr>
+        <w:rFonts w:hint="default" w:ascii="Courier New" w:hAnsi="Courier New"/>
+      </w:rPr>
+    </w:lvl>
+    <w:lvl xmlns:w="http://schemas.openxmlformats.org/wordprocessingml/2006/main" w:ilvl="8">
+      <w:start w:val="1"/>
+      <w:numFmt w:val="bullet"/>
+      <w:lvlText w:val=""/>
+      <w:lvlJc w:val="left"/>
+      <w:pPr>
+        <w:ind w:left="6480" w:hanging="360"/>
+      </w:pPr>
+      <w:rPr>
+        <w:rFonts w:hint="default" w:ascii="Wingdings" w:hAnsi="Wingdings"/>
+      </w:rPr>
+    </w:lvl>
+  </w:abstractNum>
   <w:abstractNum xmlns:w="http://schemas.openxmlformats.org/wordprocessingml/2006/main" w:abstractNumId="61">
     <w:nsid w:val="5b9d7104"/>
     <w:multiLevelType xmlns:w="http://schemas.openxmlformats.org/wordprocessingml/2006/main" w:val="hybridMultilevel"/>
@@ -10933,6 +11216,9 @@
       </w:rPr>
     </w:lvl>
   </w:abstractNum>
+  <w:num w:numId="63">
+    <w:abstractNumId w:val="62"/>
+  </w:num>
   <w:num w:numId="62">
     <w:abstractNumId w:val="61"/>
   </w:num>

</xml_diff>